<commit_message>
Added all relevant files
</commit_message>
<xml_diff>
--- a/Final Paper/Final Paper (05.10.19).docx
+++ b/Final Paper/Final Paper (05.10.19).docx
@@ -1863,7 +1863,23 @@
           <w:sz w:val="24"/>
           <w:szCs w:val="24"/>
         </w:rPr>
-        <w:t xml:space="preserve"> from the U.S. Census Bureau website. Afterwards, I downloaded the names, geographic coordinates and student enrollment percentages for White, Black, Hispanic, and Asian students </w:t>
+        <w:t xml:space="preserve"> </w:t>
+      </w:r>
+      <w:r>
+        <w:rPr>
+          <w:rFonts w:ascii="Times New Roman" w:eastAsia="Times New Roman" w:hAnsi="Times New Roman" w:cs="Times New Roman"/>
+          <w:sz w:val="24"/>
+          <w:szCs w:val="24"/>
+        </w:rPr>
+        <w:t xml:space="preserve">between 2012 and 2017 </w:t>
+      </w:r>
+      <w:r>
+        <w:rPr>
+          <w:rFonts w:ascii="Times New Roman" w:eastAsia="Times New Roman" w:hAnsi="Times New Roman" w:cs="Times New Roman"/>
+          <w:sz w:val="24"/>
+          <w:szCs w:val="24"/>
+        </w:rPr>
+        <w:t xml:space="preserve">from the U.S. Census Bureau website. Afterwards, I downloaded the names, geographic coordinates and student enrollment percentages for White, Black, Hispanic, and Asian students </w:t>
       </w:r>
       <w:r>
         <w:rPr>
@@ -2067,7 +2083,7 @@
           <w:sz w:val="24"/>
           <w:szCs w:val="24"/>
         </w:rPr>
-        <w:t>fall</w:t>
+        <w:t>fell</w:t>
       </w:r>
       <w:r>
         <w:rPr>
@@ -2107,7 +2123,55 @@
           <w:sz w:val="24"/>
           <w:szCs w:val="24"/>
         </w:rPr>
-        <w:t xml:space="preserve">in Texas. I chose 6 miles as my basis since enrolled college students generally do not always live on the zip code of the college and at time, the college is widely spread out and might even occupy an entire zip code. </w:t>
+        <w:t>in Te</w:t>
+      </w:r>
+      <w:r>
+        <w:rPr>
+          <w:rFonts w:ascii="Times New Roman" w:eastAsia="Times New Roman" w:hAnsi="Times New Roman" w:cs="Times New Roman"/>
+          <w:sz w:val="24"/>
+          <w:szCs w:val="24"/>
+        </w:rPr>
+        <w:t>xas. I chose 6 miles as my benchmark</w:t>
+      </w:r>
+      <w:r>
+        <w:rPr>
+          <w:rFonts w:ascii="Times New Roman" w:eastAsia="Times New Roman" w:hAnsi="Times New Roman" w:cs="Times New Roman"/>
+          <w:sz w:val="24"/>
+          <w:szCs w:val="24"/>
+        </w:rPr>
+        <w:t xml:space="preserve"> since enrolled co</w:t>
+      </w:r>
+      <w:r>
+        <w:rPr>
+          <w:rFonts w:ascii="Times New Roman" w:eastAsia="Times New Roman" w:hAnsi="Times New Roman" w:cs="Times New Roman"/>
+          <w:sz w:val="24"/>
+          <w:szCs w:val="24"/>
+        </w:rPr>
+        <w:t>llege students generally do not live in</w:t>
+      </w:r>
+      <w:r>
+        <w:rPr>
+          <w:rFonts w:ascii="Times New Roman" w:eastAsia="Times New Roman" w:hAnsi="Times New Roman" w:cs="Times New Roman"/>
+          <w:sz w:val="24"/>
+          <w:szCs w:val="24"/>
+        </w:rPr>
+        <w:t xml:space="preserve"> the zip code of the college and at time</w:t>
+      </w:r>
+      <w:r>
+        <w:rPr>
+          <w:rFonts w:ascii="Times New Roman" w:eastAsia="Times New Roman" w:hAnsi="Times New Roman" w:cs="Times New Roman"/>
+          <w:sz w:val="24"/>
+          <w:szCs w:val="24"/>
+        </w:rPr>
+        <w:t>s</w:t>
+      </w:r>
+      <w:r>
+        <w:rPr>
+          <w:rFonts w:ascii="Times New Roman" w:eastAsia="Times New Roman" w:hAnsi="Times New Roman" w:cs="Times New Roman"/>
+          <w:sz w:val="24"/>
+          <w:szCs w:val="24"/>
+        </w:rPr>
+        <w:t xml:space="preserve">, the college might even occupy an entire zip code. </w:t>
       </w:r>
       <w:r>
         <w:rPr>
@@ -2179,15 +2243,31 @@
           <w:sz w:val="24"/>
           <w:szCs w:val="24"/>
         </w:rPr>
-        <w:t xml:space="preserve">I weighted the poverty rates by population size since, some zip codes may have residents while some may have thousands of people living in the area. </w:t>
-      </w:r>
-      <w:r>
-        <w:rPr>
-          <w:rFonts w:ascii="Times New Roman" w:eastAsia="Times New Roman" w:hAnsi="Times New Roman" w:cs="Times New Roman"/>
-          <w:sz w:val="24"/>
-          <w:szCs w:val="24"/>
-        </w:rPr>
-        <w:t xml:space="preserve">Subsequently, </w:t>
+        <w:t xml:space="preserve">I weighted the poverty rates by population size since, some zip codes may have </w:t>
+      </w:r>
+      <w:r>
+        <w:rPr>
+          <w:rFonts w:ascii="Times New Roman" w:eastAsia="Times New Roman" w:hAnsi="Times New Roman" w:cs="Times New Roman"/>
+          <w:sz w:val="24"/>
+          <w:szCs w:val="24"/>
+        </w:rPr>
+        <w:t xml:space="preserve">very few </w:t>
+      </w:r>
+      <w:r>
+        <w:rPr>
+          <w:rFonts w:ascii="Times New Roman" w:eastAsia="Times New Roman" w:hAnsi="Times New Roman" w:cs="Times New Roman"/>
+          <w:sz w:val="24"/>
+          <w:szCs w:val="24"/>
+        </w:rPr>
+        <w:t xml:space="preserve">residents while some may have thousands of people living in the area. </w:t>
+      </w:r>
+      <w:r>
+        <w:rPr>
+          <w:rFonts w:ascii="Times New Roman" w:eastAsia="Times New Roman" w:hAnsi="Times New Roman" w:cs="Times New Roman"/>
+          <w:sz w:val="24"/>
+          <w:szCs w:val="24"/>
+        </w:rPr>
+        <w:t xml:space="preserve">Afterwards, </w:t>
       </w:r>
       <w:r>
         <w:rPr>
@@ -2211,7 +2291,31 @@
           <w:sz w:val="24"/>
           <w:szCs w:val="24"/>
         </w:rPr>
-        <w:t xml:space="preserve">ntaining the average poverty rate weighted by population size The merged data frame was then used to run OLS regressions for four dependent variables; average enrollment for White students from 2012 to 2017, average enrollment for Black students </w:t>
+        <w:t>nt</w:t>
+      </w:r>
+      <w:r>
+        <w:rPr>
+          <w:rFonts w:ascii="Times New Roman" w:eastAsia="Times New Roman" w:hAnsi="Times New Roman" w:cs="Times New Roman"/>
+          <w:sz w:val="24"/>
+          <w:szCs w:val="24"/>
+        </w:rPr>
+        <w:t>aining the average poverty rate</w:t>
+      </w:r>
+      <w:r>
+        <w:rPr>
+          <w:rFonts w:ascii="Times New Roman" w:eastAsia="Times New Roman" w:hAnsi="Times New Roman" w:cs="Times New Roman"/>
+          <w:sz w:val="24"/>
+          <w:szCs w:val="24"/>
+        </w:rPr>
+        <w:t xml:space="preserve"> </w:t>
+      </w:r>
+      <w:r>
+        <w:rPr>
+          <w:rFonts w:ascii="Times New Roman" w:eastAsia="Times New Roman" w:hAnsi="Times New Roman" w:cs="Times New Roman"/>
+          <w:sz w:val="24"/>
+          <w:szCs w:val="24"/>
+        </w:rPr>
+        <w:t xml:space="preserve">weighted by population size The merged data frame was then used to run OLS regressions for four dependent variables; average enrollment for White students from 2012 to 2017, average enrollment for Black students from 2012 to 2017, average </w:t>
       </w:r>
       <w:r>
         <w:rPr>
@@ -2220,7 +2324,7 @@
           <w:szCs w:val="24"/>
         </w:rPr>
         <w:lastRenderedPageBreak/>
-        <w:t xml:space="preserve">from 2012 to 2017, average enrollment for Hispanic students from 2012 to 2017, and average enrollment for Asian students from 2012 to 2017. </w:t>
+        <w:t xml:space="preserve">enrollment for Hispanic students from 2012 to 2017, and average enrollment for Asian students from 2012 to 2017. </w:t>
       </w:r>
     </w:p>
     <w:p>
@@ -2381,62 +2485,89 @@
           <w:sz w:val="24"/>
           <w:szCs w:val="24"/>
         </w:rPr>
-        <w:t xml:space="preserve"> that as the poverty rates of zip codes near a college in Texas increase, the percentage of White students enrolled at the college decreases considerably. On the other hand, even as the </w:t>
-      </w:r>
-      <w:r>
-        <w:rPr>
-          <w:rFonts w:ascii="Times New Roman" w:eastAsia="Times New Roman" w:hAnsi="Times New Roman" w:cs="Times New Roman"/>
-          <w:sz w:val="24"/>
-          <w:szCs w:val="24"/>
-        </w:rPr>
-        <w:t>poverty rates of zip codes near a college in Texas increase</w:t>
-      </w:r>
-      <w:r>
-        <w:rPr>
-          <w:rFonts w:ascii="Times New Roman" w:eastAsia="Times New Roman" w:hAnsi="Times New Roman" w:cs="Times New Roman"/>
-          <w:sz w:val="24"/>
-          <w:szCs w:val="24"/>
-        </w:rPr>
-        <w:t xml:space="preserve">, </w:t>
-      </w:r>
-      <w:r>
-        <w:rPr>
-          <w:rFonts w:ascii="Times New Roman" w:eastAsia="Times New Roman" w:hAnsi="Times New Roman" w:cs="Times New Roman"/>
-          <w:sz w:val="24"/>
-          <w:szCs w:val="24"/>
-        </w:rPr>
-        <w:t xml:space="preserve">the percentage of </w:t>
-      </w:r>
-      <w:r>
-        <w:rPr>
-          <w:rFonts w:ascii="Times New Roman" w:eastAsia="Times New Roman" w:hAnsi="Times New Roman" w:cs="Times New Roman"/>
-          <w:sz w:val="24"/>
-          <w:szCs w:val="24"/>
-        </w:rPr>
-        <w:t xml:space="preserve">Asian </w:t>
-      </w:r>
-      <w:r>
-        <w:rPr>
-          <w:rFonts w:ascii="Times New Roman" w:eastAsia="Times New Roman" w:hAnsi="Times New Roman" w:cs="Times New Roman"/>
-          <w:sz w:val="24"/>
-          <w:szCs w:val="24"/>
-        </w:rPr>
-        <w:t>students enrolled at the college</w:t>
-      </w:r>
-      <w:r>
-        <w:rPr>
-          <w:rFonts w:ascii="Times New Roman" w:eastAsia="Times New Roman" w:hAnsi="Times New Roman" w:cs="Times New Roman"/>
-          <w:sz w:val="24"/>
-          <w:szCs w:val="24"/>
-        </w:rPr>
-        <w:t xml:space="preserve"> decreases modestly when compared to enrolled Black, White, and Hispanic students. </w:t>
-      </w:r>
-    </w:p>
-    <w:p>
-      <w:pPr>
-        <w:jc w:val="both"/>
-        <w:rPr>
-          <w:rFonts w:ascii="Times New Roman" w:eastAsia="Times New Roman" w:hAnsi="Times New Roman" w:cs="Times New Roman"/>
+        <w:t xml:space="preserve"> that as the poverty rates of zip codes near a </w:t>
+      </w:r>
+      <w:r>
+        <w:rPr>
+          <w:rFonts w:ascii="Times New Roman" w:eastAsia="Times New Roman" w:hAnsi="Times New Roman" w:cs="Times New Roman"/>
+          <w:sz w:val="24"/>
+          <w:szCs w:val="24"/>
+        </w:rPr>
+        <w:t xml:space="preserve">Texas </w:t>
+      </w:r>
+      <w:r>
+        <w:rPr>
+          <w:rFonts w:ascii="Times New Roman" w:eastAsia="Times New Roman" w:hAnsi="Times New Roman" w:cs="Times New Roman"/>
+          <w:sz w:val="24"/>
+          <w:szCs w:val="24"/>
+        </w:rPr>
+        <w:t xml:space="preserve">college increase, the percentage of White students enrolled at the college decreases considerably. On the other hand, </w:t>
+      </w:r>
+      <w:r>
+        <w:rPr>
+          <w:rFonts w:ascii="Times New Roman" w:eastAsia="Times New Roman" w:hAnsi="Times New Roman" w:cs="Times New Roman"/>
+          <w:sz w:val="24"/>
+          <w:szCs w:val="24"/>
+        </w:rPr>
+        <w:t>a</w:t>
+      </w:r>
+      <w:r>
+        <w:rPr>
+          <w:rFonts w:ascii="Times New Roman" w:eastAsia="Times New Roman" w:hAnsi="Times New Roman" w:cs="Times New Roman"/>
+          <w:sz w:val="24"/>
+          <w:szCs w:val="24"/>
+        </w:rPr>
+        <w:t xml:space="preserve">s the poverty rates of zip codes near a </w:t>
+      </w:r>
+      <w:r>
+        <w:rPr>
+          <w:rFonts w:ascii="Times New Roman" w:eastAsia="Times New Roman" w:hAnsi="Times New Roman" w:cs="Times New Roman"/>
+          <w:sz w:val="24"/>
+          <w:szCs w:val="24"/>
+        </w:rPr>
+        <w:t xml:space="preserve">Texas </w:t>
+      </w:r>
+      <w:r>
+        <w:rPr>
+          <w:rFonts w:ascii="Times New Roman" w:eastAsia="Times New Roman" w:hAnsi="Times New Roman" w:cs="Times New Roman"/>
+          <w:sz w:val="24"/>
+          <w:szCs w:val="24"/>
+        </w:rPr>
+        <w:t>college increase, the percentage of Asian students enrolled a</w:t>
+      </w:r>
+      <w:r>
+        <w:rPr>
+          <w:rFonts w:ascii="Times New Roman" w:eastAsia="Times New Roman" w:hAnsi="Times New Roman" w:cs="Times New Roman"/>
+          <w:sz w:val="24"/>
+          <w:szCs w:val="24"/>
+        </w:rPr>
+        <w:t xml:space="preserve">t the college decreases modestly </w:t>
+      </w:r>
+      <w:r>
+        <w:rPr>
+          <w:rFonts w:ascii="Times New Roman" w:eastAsia="Times New Roman" w:hAnsi="Times New Roman" w:cs="Times New Roman"/>
+          <w:sz w:val="24"/>
+          <w:szCs w:val="24"/>
+        </w:rPr>
+        <w:t xml:space="preserve">when compared to enrolled Black, White, and Hispanic students. </w:t>
+      </w:r>
+    </w:p>
+    <w:p>
+      <w:pPr>
+        <w:jc w:val="both"/>
+        <w:rPr>
+          <w:rFonts w:ascii="Times New Roman" w:eastAsia="Times New Roman" w:hAnsi="Times New Roman" w:cs="Times New Roman"/>
+          <w:sz w:val="24"/>
+          <w:szCs w:val="24"/>
+        </w:rPr>
+      </w:pPr>
+    </w:p>
+    <w:p>
+      <w:pPr>
+        <w:jc w:val="both"/>
+        <w:rPr>
+          <w:rFonts w:ascii="Times New Roman" w:eastAsia="Times New Roman" w:hAnsi="Times New Roman" w:cs="Times New Roman"/>
+          <w:b/>
           <w:sz w:val="24"/>
           <w:szCs w:val="24"/>
         </w:rPr>
@@ -3020,7 +3151,15 @@
           <w:sz w:val="24"/>
           <w:szCs w:val="24"/>
         </w:rPr>
-        <w:t xml:space="preserve">This study had a number of limitations which might affect the accuracy of the results discussed earlier. The data obtained from the Census Bureau </w:t>
+        <w:t>This study has</w:t>
+      </w:r>
+      <w:r>
+        <w:rPr>
+          <w:rFonts w:ascii="Times New Roman" w:eastAsia="Times New Roman" w:hAnsi="Times New Roman" w:cs="Times New Roman"/>
+          <w:sz w:val="24"/>
+          <w:szCs w:val="24"/>
+        </w:rPr>
+        <w:t xml:space="preserve"> a number of limitations which might affect the accuracy of the results discussed earlier. The data obtained from the Census Bureau </w:t>
       </w:r>
       <w:r>
         <w:rPr>
@@ -3339,7 +3478,41 @@
           <w:sz w:val="24"/>
           <w:szCs w:val="24"/>
         </w:rPr>
-        <w:t xml:space="preserve">college. This research does, however, attempt to show that student composition in </w:t>
+        <w:t>college. This research</w:t>
+      </w:r>
+      <w:r>
+        <w:rPr>
+          <w:rFonts w:ascii="Times New Roman" w:eastAsia="Times New Roman" w:hAnsi="Times New Roman" w:cs="Times New Roman"/>
+          <w:sz w:val="24"/>
+          <w:szCs w:val="24"/>
+        </w:rPr>
+        <w:t xml:space="preserve">, however, </w:t>
+      </w:r>
+      <w:r>
+        <w:rPr>
+          <w:rFonts w:ascii="Times New Roman" w:eastAsia="Times New Roman" w:hAnsi="Times New Roman" w:cs="Times New Roman"/>
+          <w:sz w:val="24"/>
+          <w:szCs w:val="24"/>
+        </w:rPr>
+        <w:t xml:space="preserve">does </w:t>
+      </w:r>
+      <w:r>
+        <w:rPr>
+          <w:rFonts w:ascii="Times New Roman" w:eastAsia="Times New Roman" w:hAnsi="Times New Roman" w:cs="Times New Roman"/>
+          <w:sz w:val="24"/>
+          <w:szCs w:val="24"/>
+        </w:rPr>
+        <w:t>attempt to signal</w:t>
+      </w:r>
+      <w:bookmarkStart w:id="0" w:name="_GoBack"/>
+      <w:bookmarkEnd w:id="0"/>
+      <w:r>
+        <w:rPr>
+          <w:rFonts w:ascii="Times New Roman" w:eastAsia="Times New Roman" w:hAnsi="Times New Roman" w:cs="Times New Roman"/>
+          <w:sz w:val="24"/>
+          <w:szCs w:val="24"/>
+        </w:rPr>
+        <w:t xml:space="preserve"> that student composition in </w:t>
       </w:r>
       <w:r>
         <w:rPr>
@@ -4011,8 +4184,6 @@
           </wp:inline>
         </w:drawing>
       </w:r>
-      <w:bookmarkStart w:id="0" w:name="_GoBack"/>
-      <w:bookmarkEnd w:id="0"/>
     </w:p>
     <w:p>
       <w:pPr>
@@ -4158,280 +4329,6 @@
         <w:rPr>
           <w:rFonts w:ascii="Times New Roman" w:eastAsia="Times New Roman" w:hAnsi="Times New Roman" w:cs="Times New Roman"/>
           <w:i/>
-          <w:sz w:val="24"/>
-          <w:szCs w:val="24"/>
-        </w:rPr>
-      </w:pPr>
-    </w:p>
-    <w:p>
-      <w:pPr>
-        <w:jc w:val="center"/>
-        <w:rPr>
-          <w:rFonts w:ascii="Times New Roman" w:eastAsia="Times New Roman" w:hAnsi="Times New Roman" w:cs="Times New Roman"/>
-          <w:i/>
-          <w:sz w:val="24"/>
-          <w:szCs w:val="24"/>
-        </w:rPr>
-      </w:pPr>
-    </w:p>
-    <w:p>
-      <w:pPr>
-        <w:jc w:val="center"/>
-        <w:rPr>
-          <w:rFonts w:ascii="Times New Roman" w:eastAsia="Times New Roman" w:hAnsi="Times New Roman" w:cs="Times New Roman"/>
-          <w:i/>
-          <w:sz w:val="24"/>
-          <w:szCs w:val="24"/>
-        </w:rPr>
-      </w:pPr>
-    </w:p>
-    <w:p>
-      <w:pPr>
-        <w:jc w:val="center"/>
-        <w:rPr>
-          <w:rFonts w:ascii="Times New Roman" w:eastAsia="Times New Roman" w:hAnsi="Times New Roman" w:cs="Times New Roman"/>
-          <w:i/>
-          <w:sz w:val="24"/>
-          <w:szCs w:val="24"/>
-        </w:rPr>
-      </w:pPr>
-    </w:p>
-    <w:p>
-      <w:pPr>
-        <w:jc w:val="center"/>
-        <w:rPr>
-          <w:rFonts w:ascii="Times New Roman" w:eastAsia="Times New Roman" w:hAnsi="Times New Roman" w:cs="Times New Roman"/>
-          <w:i/>
-          <w:sz w:val="24"/>
-          <w:szCs w:val="24"/>
-        </w:rPr>
-      </w:pPr>
-    </w:p>
-    <w:p>
-      <w:pPr>
-        <w:jc w:val="center"/>
-        <w:rPr>
-          <w:rFonts w:ascii="Times New Roman" w:eastAsia="Times New Roman" w:hAnsi="Times New Roman" w:cs="Times New Roman"/>
-          <w:i/>
-          <w:sz w:val="24"/>
-          <w:szCs w:val="24"/>
-        </w:rPr>
-      </w:pPr>
-    </w:p>
-    <w:p>
-      <w:pPr>
-        <w:jc w:val="center"/>
-        <w:rPr>
-          <w:rFonts w:ascii="Times New Roman" w:eastAsia="Times New Roman" w:hAnsi="Times New Roman" w:cs="Times New Roman"/>
-          <w:i/>
-          <w:sz w:val="24"/>
-          <w:szCs w:val="24"/>
-        </w:rPr>
-      </w:pPr>
-    </w:p>
-    <w:p>
-      <w:pPr>
-        <w:jc w:val="center"/>
-        <w:rPr>
-          <w:rFonts w:ascii="Times New Roman" w:eastAsia="Times New Roman" w:hAnsi="Times New Roman" w:cs="Times New Roman"/>
-          <w:i/>
-          <w:sz w:val="24"/>
-          <w:szCs w:val="24"/>
-        </w:rPr>
-      </w:pPr>
-    </w:p>
-    <w:p>
-      <w:pPr>
-        <w:jc w:val="center"/>
-        <w:rPr>
-          <w:rFonts w:ascii="Times New Roman" w:eastAsia="Times New Roman" w:hAnsi="Times New Roman" w:cs="Times New Roman"/>
-          <w:i/>
-          <w:sz w:val="24"/>
-          <w:szCs w:val="24"/>
-        </w:rPr>
-      </w:pPr>
-    </w:p>
-    <w:p>
-      <w:pPr>
-        <w:jc w:val="center"/>
-        <w:rPr>
-          <w:rFonts w:ascii="Times New Roman" w:eastAsia="Times New Roman" w:hAnsi="Times New Roman" w:cs="Times New Roman"/>
-          <w:i/>
-          <w:sz w:val="24"/>
-          <w:szCs w:val="24"/>
-        </w:rPr>
-      </w:pPr>
-    </w:p>
-    <w:p>
-      <w:pPr>
-        <w:jc w:val="center"/>
-        <w:rPr>
-          <w:rFonts w:ascii="Times New Roman" w:eastAsia="Times New Roman" w:hAnsi="Times New Roman" w:cs="Times New Roman"/>
-          <w:i/>
-          <w:sz w:val="24"/>
-          <w:szCs w:val="24"/>
-        </w:rPr>
-      </w:pPr>
-    </w:p>
-    <w:p>
-      <w:pPr>
-        <w:jc w:val="center"/>
-        <w:rPr>
-          <w:rFonts w:ascii="Times New Roman" w:eastAsia="Times New Roman" w:hAnsi="Times New Roman" w:cs="Times New Roman"/>
-          <w:i/>
-          <w:sz w:val="24"/>
-          <w:szCs w:val="24"/>
-        </w:rPr>
-      </w:pPr>
-    </w:p>
-    <w:p>
-      <w:pPr>
-        <w:jc w:val="center"/>
-        <w:rPr>
-          <w:rFonts w:ascii="Times New Roman" w:eastAsia="Times New Roman" w:hAnsi="Times New Roman" w:cs="Times New Roman"/>
-          <w:i/>
-          <w:sz w:val="24"/>
-          <w:szCs w:val="24"/>
-        </w:rPr>
-      </w:pPr>
-    </w:p>
-    <w:p>
-      <w:pPr>
-        <w:jc w:val="center"/>
-        <w:rPr>
-          <w:rFonts w:ascii="Times New Roman" w:eastAsia="Times New Roman" w:hAnsi="Times New Roman" w:cs="Times New Roman"/>
-          <w:i/>
-          <w:sz w:val="24"/>
-          <w:szCs w:val="24"/>
-        </w:rPr>
-      </w:pPr>
-    </w:p>
-    <w:p>
-      <w:pPr>
-        <w:jc w:val="center"/>
-        <w:rPr>
-          <w:rFonts w:ascii="Times New Roman" w:eastAsia="Times New Roman" w:hAnsi="Times New Roman" w:cs="Times New Roman"/>
-          <w:i/>
-          <w:sz w:val="24"/>
-          <w:szCs w:val="24"/>
-        </w:rPr>
-      </w:pPr>
-    </w:p>
-    <w:p>
-      <w:pPr>
-        <w:jc w:val="center"/>
-        <w:rPr>
-          <w:rFonts w:ascii="Times New Roman" w:eastAsia="Times New Roman" w:hAnsi="Times New Roman" w:cs="Times New Roman"/>
-          <w:i/>
-          <w:sz w:val="24"/>
-          <w:szCs w:val="24"/>
-        </w:rPr>
-      </w:pPr>
-    </w:p>
-    <w:p>
-      <w:pPr>
-        <w:jc w:val="center"/>
-        <w:rPr>
-          <w:rFonts w:ascii="Times New Roman" w:eastAsia="Times New Roman" w:hAnsi="Times New Roman" w:cs="Times New Roman"/>
-          <w:i/>
-          <w:sz w:val="24"/>
-          <w:szCs w:val="24"/>
-        </w:rPr>
-      </w:pPr>
-    </w:p>
-    <w:p>
-      <w:pPr>
-        <w:jc w:val="center"/>
-        <w:rPr>
-          <w:rFonts w:ascii="Times New Roman" w:eastAsia="Times New Roman" w:hAnsi="Times New Roman" w:cs="Times New Roman"/>
-          <w:i/>
-          <w:sz w:val="24"/>
-          <w:szCs w:val="24"/>
-        </w:rPr>
-      </w:pPr>
-    </w:p>
-    <w:p>
-      <w:pPr>
-        <w:jc w:val="center"/>
-        <w:rPr>
-          <w:rFonts w:ascii="Times New Roman" w:eastAsia="Times New Roman" w:hAnsi="Times New Roman" w:cs="Times New Roman"/>
-          <w:i/>
-          <w:sz w:val="24"/>
-          <w:szCs w:val="24"/>
-        </w:rPr>
-      </w:pPr>
-    </w:p>
-    <w:p>
-      <w:pPr>
-        <w:jc w:val="center"/>
-        <w:rPr>
-          <w:rFonts w:ascii="Times New Roman" w:eastAsia="Times New Roman" w:hAnsi="Times New Roman" w:cs="Times New Roman"/>
-          <w:i/>
-          <w:sz w:val="24"/>
-          <w:szCs w:val="24"/>
-        </w:rPr>
-      </w:pPr>
-    </w:p>
-    <w:p>
-      <w:pPr>
-        <w:jc w:val="center"/>
-        <w:rPr>
-          <w:rFonts w:ascii="Times New Roman" w:eastAsia="Times New Roman" w:hAnsi="Times New Roman" w:cs="Times New Roman"/>
-          <w:i/>
-          <w:sz w:val="24"/>
-          <w:szCs w:val="24"/>
-        </w:rPr>
-      </w:pPr>
-    </w:p>
-    <w:p>
-      <w:pPr>
-        <w:jc w:val="center"/>
-        <w:rPr>
-          <w:rFonts w:ascii="Times New Roman" w:eastAsia="Times New Roman" w:hAnsi="Times New Roman" w:cs="Times New Roman"/>
-          <w:i/>
-          <w:sz w:val="24"/>
-          <w:szCs w:val="24"/>
-        </w:rPr>
-      </w:pPr>
-    </w:p>
-    <w:p>
-      <w:pPr>
-        <w:jc w:val="center"/>
-        <w:rPr>
-          <w:rFonts w:ascii="Times New Roman" w:eastAsia="Times New Roman" w:hAnsi="Times New Roman" w:cs="Times New Roman"/>
-          <w:i/>
-          <w:sz w:val="24"/>
-          <w:szCs w:val="24"/>
-        </w:rPr>
-      </w:pPr>
-    </w:p>
-    <w:p>
-      <w:pPr>
-        <w:jc w:val="center"/>
-        <w:rPr>
-          <w:rFonts w:ascii="Times New Roman" w:eastAsia="Times New Roman" w:hAnsi="Times New Roman" w:cs="Times New Roman"/>
-          <w:i/>
-          <w:sz w:val="24"/>
-          <w:szCs w:val="24"/>
-        </w:rPr>
-      </w:pPr>
-    </w:p>
-    <w:p>
-      <w:pPr>
-        <w:jc w:val="center"/>
-        <w:rPr>
-          <w:rFonts w:ascii="Times New Roman" w:eastAsia="Times New Roman" w:hAnsi="Times New Roman" w:cs="Times New Roman"/>
-          <w:i/>
-          <w:sz w:val="24"/>
-          <w:szCs w:val="24"/>
-        </w:rPr>
-      </w:pPr>
-    </w:p>
-    <w:p>
-      <w:pPr>
-        <w:jc w:val="both"/>
-        <w:rPr>
-          <w:rFonts w:ascii="Times New Roman" w:eastAsia="Times New Roman" w:hAnsi="Times New Roman" w:cs="Times New Roman"/>
           <w:sz w:val="24"/>
           <w:szCs w:val="24"/>
         </w:rPr>
@@ -4542,16 +4439,7 @@
           <w:szCs w:val="24"/>
           <w:shd w:val="clear" w:color="auto" w:fill="FFFFFF"/>
         </w:rPr>
-        <w:t>(3), 30-39.</w:t>
-      </w:r>
-      <w:r>
-        <w:rPr>
-          <w:rFonts w:ascii="Times New Roman" w:hAnsi="Times New Roman" w:cs="Times New Roman"/>
-          <w:sz w:val="24"/>
-          <w:szCs w:val="24"/>
-          <w:shd w:val="clear" w:color="auto" w:fill="FFFFFF"/>
-        </w:rPr>
-        <w:t xml:space="preserve"> Retrieved from </w:t>
+        <w:t xml:space="preserve">(3), 30-39. Retrieved from </w:t>
       </w:r>
       <w:hyperlink r:id="rId1" w:history="1">
         <w:r>
@@ -4599,16 +4487,7 @@
           <w:szCs w:val="24"/>
           <w:shd w:val="clear" w:color="auto" w:fill="FFFFFF"/>
         </w:rPr>
-        <w:t>.</w:t>
-      </w:r>
-      <w:r>
-        <w:rPr>
-          <w:rFonts w:ascii="Times New Roman" w:hAnsi="Times New Roman" w:cs="Times New Roman"/>
-          <w:sz w:val="24"/>
-          <w:szCs w:val="24"/>
-          <w:shd w:val="clear" w:color="auto" w:fill="FFFFFF"/>
-        </w:rPr>
-        <w:t xml:space="preserve"> Retrieved from </w:t>
+        <w:t xml:space="preserve">. Retrieved from </w:t>
       </w:r>
       <w:hyperlink r:id="rId2" w:history="1">
         <w:r>
@@ -7199,7 +7078,7 @@
 </file>
 
 <file path=customXml/itemProps1.xml><?xml version="1.0" encoding="utf-8"?>
-<ds:datastoreItem xmlns:ds="http://schemas.openxmlformats.org/officeDocument/2006/customXml" ds:itemID="{17572DC0-77CC-434E-81A8-E8F571701230}">
+<ds:datastoreItem xmlns:ds="http://schemas.openxmlformats.org/officeDocument/2006/customXml" ds:itemID="{0A798A0C-04AD-4309-AF0B-52808877163E}">
   <ds:schemaRefs>
     <ds:schemaRef ds:uri="http://schemas.openxmlformats.org/officeDocument/2006/bibliography"/>
   </ds:schemaRefs>

</xml_diff>